<commit_message>
lol je sais pas quoi mettre en nom faut que je fasse plus de commit
</commit_message>
<xml_diff>
--- a/BTS 1er année/Anglais/Best job in the world/DIALOGUE.docx
+++ b/BTS 1er année/Anglais/Best job in the world/DIALOGUE.docx
@@ -415,18 +415,7 @@
           <w:szCs w:val="24"/>
           <w:lang w:val="en-GB"/>
         </w:rPr>
-        <w:t xml:space="preserve"> and why do you want to be chosen amo</w:t>
-      </w:r>
-      <w:bookmarkStart w:id="0" w:name="_GoBack"/>
-      <w:bookmarkEnd w:id="0"/>
-      <w:r>
-        <w:rPr>
-          <w:rFonts w:ascii="Verdana" w:hAnsi="Verdana"/>
-          <w:sz w:val="24"/>
-          <w:szCs w:val="24"/>
-          <w:lang w:val="en-GB"/>
-        </w:rPr>
-        <w:t>n</w:t>
+        <w:t xml:space="preserve"> and why do you want to be chosen amon</w:t>
       </w:r>
       <w:r>
         <w:rPr>
@@ -1326,6 +1315,8 @@
           <w:lang w:val="en-GB"/>
         </w:rPr>
       </w:pPr>
+      <w:bookmarkStart w:id="0" w:name="_GoBack"/>
+      <w:bookmarkEnd w:id="0"/>
       <w:r>
         <w:rPr>
           <w:rFonts w:ascii="Verdana" w:hAnsi="Verdana"/>
@@ -2712,7 +2703,7 @@
 </file>
 
 <file path=customXml/itemProps1.xml><?xml version="1.0" encoding="utf-8"?>
-<ds:datastoreItem xmlns:ds="http://schemas.openxmlformats.org/officeDocument/2006/customXml" ds:itemID="{7853E7DA-DEDC-49F2-9C8B-15390D4CF24C}">
+<ds:datastoreItem xmlns:ds="http://schemas.openxmlformats.org/officeDocument/2006/customXml" ds:itemID="{53945EE0-FD65-4E7F-8F1D-5C40726FA350}">
   <ds:schemaRefs>
     <ds:schemaRef ds:uri="http://schemas.openxmlformats.org/officeDocument/2006/bibliography"/>
   </ds:schemaRefs>

</xml_diff>